<commit_message>
Update Resharper settings file and did Reformat in most files
</commit_message>
<xml_diff>
--- a/Coding Guidelines.docx
+++ b/Coding Guidelines.docx
@@ -297,9 +297,11 @@
       <w:r>
         <w:t xml:space="preserve">SA1600 </w:t>
       </w:r>
+      <w:proofErr w:type="spellStart"/>
       <w:r>
         <w:t>ElementsMustBeDocumented</w:t>
       </w:r>
+      <w:proofErr w:type="spellEnd"/>
     </w:p>
     <w:p>
       <w:r>
@@ -412,8 +414,6 @@
         </w:rPr>
         <w:t>Should we disable this rule in Code Analysis?</w:t>
       </w:r>
-      <w:bookmarkStart w:id="0" w:name="_GoBack"/>
-      <w:bookmarkEnd w:id="0"/>
     </w:p>
     <w:p>
       <w:r>
@@ -539,8 +539,16 @@
         <w:rPr>
           <w:lang w:val="en-US"/>
         </w:rPr>
-        <w:t>SA1503 CurlyBracketsMustNotBeOmitted</w:t>
-      </w:r>
+        <w:t xml:space="preserve">SA1503 </w:t>
+      </w:r>
+      <w:proofErr w:type="spellStart"/>
+      <w:r>
+        <w:rPr>
+          <w:lang w:val="en-US"/>
+        </w:rPr>
+        <w:t>CurlyBracketsMustNotBeOmitted</w:t>
+      </w:r>
+      <w:proofErr w:type="spellEnd"/>
     </w:p>
     <w:p>
       <w:pPr>
@@ -851,6 +859,20 @@
     </w:p>
     <w:p>
       <w:pPr>
+        <w:spacing w:before="100" w:beforeAutospacing="1" w:after="100" w:afterAutospacing="1" w:line="240" w:lineRule="auto"/>
+        <w:rPr>
+          <w:lang w:val="en-US"/>
+        </w:rPr>
+      </w:pPr>
+      <w:r>
+        <w:rPr>
+          <w:lang w:val="en-US"/>
+        </w:rPr>
+        <w:t xml:space="preserve">When omitting curly brackets an options could be to place everything on one line if it is short, but this gives problems when you need to place a breakpoint for debugging, so is not preferred. </w:t>
+      </w:r>
+    </w:p>
+    <w:p>
+      <w:pPr>
         <w:pStyle w:val="Heading2"/>
         <w:rPr>
           <w:lang w:val="en-US"/>
@@ -860,8 +882,24 @@
         <w:rPr>
           <w:lang w:val="en-US"/>
         </w:rPr>
-        <w:t>SA1200 UsingDirectiesMustBePlacedWithinNamespace</w:t>
-      </w:r>
+        <w:t>SA1200</w:t>
+      </w:r>
+      <w:bookmarkStart w:id="0" w:name="_GoBack"/>
+      <w:bookmarkEnd w:id="0"/>
+      <w:r>
+        <w:rPr>
+          <w:lang w:val="en-US"/>
+        </w:rPr>
+        <w:t xml:space="preserve"> </w:t>
+      </w:r>
+      <w:proofErr w:type="spellStart"/>
+      <w:r>
+        <w:rPr>
+          <w:lang w:val="en-US"/>
+        </w:rPr>
+        <w:t>UsingDirectiesMustBePlacedWithinNamespace</w:t>
+      </w:r>
+      <w:proofErr w:type="spellEnd"/>
     </w:p>
     <w:p>
       <w:pPr>
@@ -965,7 +1003,21 @@
         <w:rPr>
           <w:lang w:val="en-US"/>
         </w:rPr>
-        <w:t>No matter if you put the usings inside or outside the namespace declaration, there's always the possibility that someone later adds a new type with identical name to one of the namespaces which have higher priority.</w:t>
+        <w:t xml:space="preserve">No matter if you put the </w:t>
+      </w:r>
+      <w:proofErr w:type="spellStart"/>
+      <w:r>
+        <w:rPr>
+          <w:lang w:val="en-US"/>
+        </w:rPr>
+        <w:t>usings</w:t>
+      </w:r>
+      <w:proofErr w:type="spellEnd"/>
+      <w:r>
+        <w:rPr>
+          <w:lang w:val="en-US"/>
+        </w:rPr>
+        <w:t xml:space="preserve"> inside or outside the namespace declaration, there's always the possibility that someone later adds a new type with identical name to one of the namespaces which have higher priority.</w:t>
       </w:r>
     </w:p>
     <w:p>
@@ -993,7 +1045,21 @@
         <w:rPr>
           <w:lang w:val="en-US"/>
         </w:rPr>
-        <w:t xml:space="preserve">It is always dangerous to move the usings from one location to another because the search hierarchy </w:t>
+        <w:t xml:space="preserve">It is always dangerous to move the </w:t>
+      </w:r>
+      <w:proofErr w:type="spellStart"/>
+      <w:r>
+        <w:rPr>
+          <w:lang w:val="en-US"/>
+        </w:rPr>
+        <w:t>usings</w:t>
+      </w:r>
+      <w:proofErr w:type="spellEnd"/>
+      <w:r>
+        <w:rPr>
+          <w:lang w:val="en-US"/>
+        </w:rPr>
+        <w:t xml:space="preserve"> from one location to another because the search hierarchy </w:t>
       </w:r>
       <w:r>
         <w:rPr>
@@ -1005,7 +1071,21 @@
         <w:rPr>
           <w:lang w:val="en-US"/>
         </w:rPr>
-        <w:t xml:space="preserve"> and another type may be found. Therefore, choose one convention and stick to it, so that you won't have to ever move usings.</w:t>
+        <w:t xml:space="preserve"> and another type may be found. Therefore, choose one convention and stick to it, so that you won't have to ever move </w:t>
+      </w:r>
+      <w:proofErr w:type="spellStart"/>
+      <w:r>
+        <w:rPr>
+          <w:lang w:val="en-US"/>
+        </w:rPr>
+        <w:t>usings</w:t>
+      </w:r>
+      <w:proofErr w:type="spellEnd"/>
+      <w:r>
+        <w:rPr>
+          <w:lang w:val="en-US"/>
+        </w:rPr>
+        <w:t>.</w:t>
       </w:r>
       <w:r>
         <w:rPr>
@@ -1039,11 +1119,19 @@
         </w:rPr>
         <w:t xml:space="preserve"> put the </w:t>
       </w:r>
-      <w:r>
-        <w:rPr>
-          <w:lang w:val="en-US"/>
-        </w:rPr>
-        <w:t xml:space="preserve">usings outside of the namespace, so we </w:t>
+      <w:proofErr w:type="spellStart"/>
+      <w:r>
+        <w:rPr>
+          <w:lang w:val="en-US"/>
+        </w:rPr>
+        <w:t>usings</w:t>
+      </w:r>
+      <w:proofErr w:type="spellEnd"/>
+      <w:r>
+        <w:rPr>
+          <w:lang w:val="en-US"/>
+        </w:rPr>
+        <w:t xml:space="preserve"> outside of the namespace, so we </w:t>
       </w:r>
       <w:r>
         <w:rPr>
@@ -1099,14 +1187,24 @@
         <w:pStyle w:val="Heading2"/>
       </w:pPr>
       <w:r>
-        <w:t>SA1101 PrefixLocalCallsWithThis</w:t>
-      </w:r>
+        <w:t xml:space="preserve">SA1101 </w:t>
+      </w:r>
+      <w:proofErr w:type="spellStart"/>
+      <w:r>
+        <w:t>PrefixLocalCallsWithThis</w:t>
+      </w:r>
+      <w:proofErr w:type="spellEnd"/>
       <w:r>
         <w:t xml:space="preserve"> &amp; </w:t>
       </w:r>
       <w:r>
-        <w:t>SA1126 PrefixCallsCorrectly</w:t>
-      </w:r>
+        <w:t xml:space="preserve">SA1126 </w:t>
+      </w:r>
+      <w:proofErr w:type="spellStart"/>
+      <w:r>
+        <w:t>PrefixCallsCorrectly</w:t>
+      </w:r>
+      <w:proofErr w:type="spellEnd"/>
     </w:p>
     <w:p>
       <w:pPr>
@@ -1173,7 +1271,14 @@
         <w:rPr>
           <w:lang w:val="en-US"/>
         </w:rPr>
-        <w:t xml:space="preserve"> a contrivance used under the guise that there is &lt; 1% of developers that really do not understand code or what they are doing, and makes it painful for 99% who want to write easily readable and maintainable code.</w:t>
+        <w:t xml:space="preserve"> a contrivance used under the guise that there is &lt; 1% of developers that really do </w:t>
+      </w:r>
+      <w:r>
+        <w:rPr>
+          <w:lang w:val="en-US"/>
+        </w:rPr>
+        <w:lastRenderedPageBreak/>
+        <w:t>not understand code or what they are doing, and makes it painful for 99% who want to write easily readable and maintainable code.</w:t>
       </w:r>
     </w:p>
     <w:p>
@@ -1210,761 +1315,813 @@
         <w:rPr>
           <w:lang w:val="en-US"/>
         </w:rPr>
-        <w:t xml:space="preserve"> is like asking someone to put training wheels on their bike as an adult because it is what they first had to use to learn how to ride a bike. And adult </w:t>
-      </w:r>
-      <w:r>
-        <w:rPr>
-          <w:lang w:val="en-US"/>
-        </w:rPr>
+        <w:t xml:space="preserve"> is like asking someone to put training wheels on their bike as an adult because it is what they first had to use to learn how to ride a bike. And adult might fall off a bike 1 in 1,000 times they get on it, but that is no reason to force them to use training wheels.</w:t>
+      </w:r>
+    </w:p>
+    <w:p>
+      <w:pPr>
+        <w:rPr>
+          <w:lang w:val="en-US"/>
+        </w:rPr>
+      </w:pPr>
+      <w:r>
+        <w:rPr>
+          <w:lang w:val="en-US"/>
+        </w:rPr>
+        <w:t xml:space="preserve">As soon as you start typing, </w:t>
+      </w:r>
+      <w:proofErr w:type="spellStart"/>
+      <w:r>
+        <w:rPr>
+          <w:lang w:val="en-US"/>
+        </w:rPr>
+        <w:t>Intellisence</w:t>
+      </w:r>
+      <w:proofErr w:type="spellEnd"/>
+      <w:r>
+        <w:rPr>
+          <w:lang w:val="en-US"/>
+        </w:rPr>
+        <w:t xml:space="preserve"> will list the content available in the scope of where you are typing, "this." is not necessary to expose class members, and unless you are completely clueless to what you are coding for you should be able to easily find the item you need. </w:t>
+      </w:r>
+    </w:p>
+    <w:p>
+      <w:pPr>
+        <w:rPr>
+          <w:lang w:val="en-US"/>
+        </w:rPr>
+      </w:pPr>
+      <w:r>
+        <w:rPr>
+          <w:lang w:val="en-US"/>
+        </w:rPr>
+        <w:t xml:space="preserve">Even if you are completely clueless, use "this." to hint what is available, but don't leave it in code. There are also a slew of add-ons like </w:t>
+      </w:r>
+      <w:proofErr w:type="spellStart"/>
+      <w:r>
+        <w:rPr>
+          <w:lang w:val="en-US"/>
+        </w:rPr>
+        <w:t>Resharper</w:t>
+      </w:r>
+      <w:proofErr w:type="spellEnd"/>
+      <w:r>
+        <w:rPr>
+          <w:lang w:val="en-US"/>
+        </w:rPr>
+        <w:t xml:space="preserve"> that help to bring clarity to the scope and expose the contents of objects more efficiently. It is better to learn how to use the tools provided to you then to develop a bad habit that is hated by a large number of your co-workers. </w:t>
+      </w:r>
+    </w:p>
+    <w:p>
+      <w:pPr>
+        <w:rPr>
+          <w:lang w:val="en-US"/>
+        </w:rPr>
+      </w:pPr>
+      <w:r>
+        <w:rPr>
+          <w:lang w:val="en-US"/>
+        </w:rPr>
+        <w:t>Also a</w:t>
+      </w:r>
+      <w:r>
+        <w:rPr>
+          <w:lang w:val="en-US"/>
+        </w:rPr>
+        <w:t xml:space="preserve">lmost every C# developer and all the </w:t>
+      </w:r>
+      <w:r>
+        <w:rPr>
+          <w:lang w:val="en-US"/>
+        </w:rPr>
+        <w:t xml:space="preserve">Visual Studio's templates </w:t>
+      </w:r>
+      <w:r>
+        <w:rPr>
+          <w:lang w:val="en-US"/>
+        </w:rPr>
+        <w:t>don’t prefix calls with “this.”</w:t>
+      </w:r>
+      <w:r>
+        <w:rPr>
+          <w:lang w:val="en-US"/>
+        </w:rPr>
+        <w:t xml:space="preserve">, so we disable this rule. Enabling the rule would require to change every file generated by Visual Studio which is a too high impact, with basically no benefits. </w:t>
+      </w:r>
+    </w:p>
+    <w:p>
+      <w:pPr>
+        <w:pStyle w:val="Heading2"/>
+        <w:rPr>
+          <w:lang w:val="en-US"/>
+        </w:rPr>
+      </w:pPr>
+      <w:r>
+        <w:rPr>
+          <w:lang w:val="en-US"/>
+        </w:rPr>
+        <w:t xml:space="preserve">SA1309 </w:t>
+      </w:r>
+      <w:proofErr w:type="spellStart"/>
+      <w:r>
+        <w:rPr>
+          <w:lang w:val="en-US"/>
+        </w:rPr>
+        <w:t>FieldNamesMustNotBeginWithUnderscore</w:t>
+      </w:r>
+      <w:proofErr w:type="spellEnd"/>
+    </w:p>
+    <w:p>
+      <w:r>
+        <w:t>This rule assumes that rule SA1101 &amp; SA1126 is enabled, and that you should use “this.” Instead of using underscores to mark fields</w:t>
+      </w:r>
+      <w:r>
+        <w:t>, but we disabled those rules (see comment elsewhere)</w:t>
+      </w:r>
+      <w:r>
+        <w:t>.</w:t>
+      </w:r>
+    </w:p>
+    <w:p>
+      <w:r>
+        <w:t xml:space="preserve">From </w:t>
+      </w:r>
+      <w:r>
+        <w:t xml:space="preserve">convenience </w:t>
+      </w:r>
+      <w:r>
+        <w:t xml:space="preserve">point of view, when </w:t>
+      </w:r>
+      <w:proofErr w:type="spellStart"/>
+      <w:r>
+        <w:rPr>
+          <w:lang w:val="en-US"/>
+        </w:rPr>
+        <w:t>Intellisence</w:t>
+      </w:r>
+      <w:proofErr w:type="spellEnd"/>
+      <w:r>
+        <w:rPr>
+          <w:lang w:val="en-US"/>
+        </w:rPr>
+        <w:t xml:space="preserve"> </w:t>
+      </w:r>
+      <w:r>
+        <w:rPr>
+          <w:lang w:val="en-US"/>
+        </w:rPr>
+        <w:t xml:space="preserve">is used with </w:t>
+      </w:r>
+      <w:r>
+        <w:t xml:space="preserve">“this.” It will give you all the </w:t>
+      </w:r>
+      <w:r>
+        <w:t>members</w:t>
+      </w:r>
+      <w:r>
+        <w:t xml:space="preserve"> of a class, when used </w:t>
+      </w:r>
+      <w:r>
+        <w:t>with an</w:t>
+      </w:r>
+      <w:r>
+        <w:t xml:space="preserve"> underscore it will give you only the fields</w:t>
+      </w:r>
+      <w:r>
+        <w:t>, which is what you usually want</w:t>
+      </w:r>
+      <w:r>
+        <w:t>.</w:t>
+      </w:r>
+    </w:p>
+    <w:p>
+      <w:r>
+        <w:t>When we looking at potential bugs, es</w:t>
+      </w:r>
+      <w:r>
+        <w:t>pecially</w:t>
+      </w:r>
+      <w:r>
+        <w:t xml:space="preserve"> when we don’t use “this.”, we got a couple of </w:t>
+      </w:r>
+      <w:r>
+        <w:t>potential naming collision</w:t>
+      </w:r>
+      <w:r>
+        <w:t>, see the example below:</w:t>
+      </w:r>
+    </w:p>
+    <w:p>
+      <w:pPr>
+        <w:pStyle w:val="CodeBlock"/>
+        <w:rPr>
+          <w:highlight w:val="white"/>
+        </w:rPr>
+      </w:pPr>
+      <w:r>
+        <w:rPr>
+          <w:highlight w:val="white"/>
+        </w:rPr>
+        <w:t>private int myVariable;</w:t>
+      </w:r>
+    </w:p>
+    <w:p>
+      <w:pPr>
+        <w:pStyle w:val="CodeBlock"/>
+        <w:rPr>
+          <w:highlight w:val="white"/>
+        </w:rPr>
+      </w:pPr>
+    </w:p>
+    <w:p>
+      <w:pPr>
+        <w:pStyle w:val="CodeBlock"/>
+        <w:rPr>
+          <w:highlight w:val="white"/>
+        </w:rPr>
+      </w:pPr>
+      <w:r>
+        <w:rPr>
+          <w:highlight w:val="white"/>
+        </w:rPr>
+        <w:t>public void doSomething(int myVariable)</w:t>
+      </w:r>
+    </w:p>
+    <w:p>
+      <w:pPr>
+        <w:pStyle w:val="CodeBlock"/>
+        <w:rPr>
+          <w:highlight w:val="white"/>
+        </w:rPr>
+      </w:pPr>
+      <w:r>
+        <w:rPr>
+          <w:highlight w:val="white"/>
+        </w:rPr>
+        <w:t>{</w:t>
+      </w:r>
+    </w:p>
+    <w:p>
+      <w:pPr>
+        <w:pStyle w:val="CodeBlock"/>
+        <w:rPr>
+          <w:highlight w:val="white"/>
+        </w:rPr>
+      </w:pPr>
+      <w:r>
+        <w:rPr>
+          <w:highlight w:val="white"/>
+        </w:rPr>
+        <w:t xml:space="preserve">    // This does not do what most people expect it to do. </w:t>
+      </w:r>
+    </w:p>
+    <w:p>
+      <w:pPr>
+        <w:pStyle w:val="CodeBlock"/>
+        <w:rPr>
+          <w:highlight w:val="white"/>
+        </w:rPr>
+      </w:pPr>
+      <w:r>
+        <w:rPr>
+          <w:highlight w:val="white"/>
+        </w:rPr>
+        <w:t xml:space="preserve">    // It does nothing and doesn't report any kind of error.</w:t>
+      </w:r>
+    </w:p>
+    <w:p>
+      <w:pPr>
+        <w:pStyle w:val="CodeBlock"/>
+        <w:rPr>
+          <w:highlight w:val="white"/>
+        </w:rPr>
+      </w:pPr>
+      <w:r>
+        <w:rPr>
+          <w:highlight w:val="white"/>
+        </w:rPr>
+        <w:t xml:space="preserve">    myVariable = myVariable;</w:t>
+      </w:r>
+    </w:p>
+    <w:p>
+      <w:pPr>
+        <w:pStyle w:val="CodeBlock"/>
+        <w:rPr>
+          <w:highlight w:val="white"/>
+        </w:rPr>
+      </w:pPr>
+      <w:r>
+        <w:rPr>
+          <w:highlight w:val="white"/>
+        </w:rPr>
+        <w:t>}</w:t>
+      </w:r>
+    </w:p>
+    <w:p>
+      <w:pPr>
+        <w:pStyle w:val="CodeBlock"/>
+        <w:rPr>
+          <w:highlight w:val="white"/>
+        </w:rPr>
+      </w:pPr>
+    </w:p>
+    <w:p>
+      <w:pPr>
+        <w:pStyle w:val="CodeBlock"/>
+        <w:rPr>
+          <w:highlight w:val="white"/>
+        </w:rPr>
+      </w:pPr>
+      <w:r>
+        <w:rPr>
+          <w:highlight w:val="white"/>
+        </w:rPr>
+        <w:t>public void doSomethingElse()</w:t>
+      </w:r>
+    </w:p>
+    <w:p>
+      <w:pPr>
+        <w:pStyle w:val="CodeBlock"/>
+        <w:rPr>
+          <w:highlight w:val="white"/>
+        </w:rPr>
+      </w:pPr>
+      <w:r>
+        <w:rPr>
+          <w:highlight w:val="white"/>
+        </w:rPr>
+        <w:t>{</w:t>
+      </w:r>
+    </w:p>
+    <w:p>
+      <w:pPr>
+        <w:pStyle w:val="CodeBlock"/>
+        <w:rPr>
+          <w:highlight w:val="white"/>
+        </w:rPr>
+      </w:pPr>
+      <w:r>
+        <w:rPr>
+          <w:highlight w:val="white"/>
+        </w:rPr>
+        <w:t xml:space="preserve">     // This one hides the class level variable. If this is a </w:t>
+      </w:r>
+    </w:p>
+    <w:p>
+      <w:pPr>
+        <w:pStyle w:val="CodeBlock"/>
+        <w:rPr>
+          <w:highlight w:val="white"/>
+        </w:rPr>
+      </w:pPr>
+      <w:r>
+        <w:rPr>
+          <w:highlight w:val="white"/>
+        </w:rPr>
+        <w:t xml:space="preserve">     // big method someone else might not notice this.</w:t>
+      </w:r>
+    </w:p>
+    <w:p>
+      <w:pPr>
+        <w:pStyle w:val="CodeBlock"/>
+        <w:rPr>
+          <w:highlight w:val="white"/>
+        </w:rPr>
+      </w:pPr>
+      <w:r>
+        <w:rPr>
+          <w:highlight w:val="white"/>
+        </w:rPr>
+        <w:t xml:space="preserve">     int myVariable;</w:t>
+      </w:r>
+    </w:p>
+    <w:p>
+      <w:pPr>
+        <w:pStyle w:val="CodeBlock"/>
+        <w:rPr>
+          <w:highlight w:val="white"/>
+        </w:rPr>
+      </w:pPr>
+    </w:p>
+    <w:p>
+      <w:pPr>
+        <w:pStyle w:val="CodeBlock"/>
+        <w:rPr>
+          <w:highlight w:val="white"/>
+        </w:rPr>
+      </w:pPr>
+      <w:r>
+        <w:rPr>
+          <w:highlight w:val="white"/>
+        </w:rPr>
+        <w:t xml:space="preserve">     // This may not do what you were hoping it would do.</w:t>
+      </w:r>
+    </w:p>
+    <w:p>
+      <w:pPr>
+        <w:pStyle w:val="CodeBlock"/>
+        <w:rPr>
+          <w:highlight w:val="white"/>
+        </w:rPr>
+      </w:pPr>
+      <w:r>
+        <w:rPr>
+          <w:highlight w:val="white"/>
+        </w:rPr>
+        <w:t xml:space="preserve">     // Especially if you were trying to set the class-level</w:t>
+      </w:r>
+    </w:p>
+    <w:p>
+      <w:pPr>
+        <w:pStyle w:val="CodeBlock"/>
+        <w:rPr>
+          <w:highlight w:val="white"/>
+        </w:rPr>
+      </w:pPr>
+      <w:r>
+        <w:rPr>
+          <w:highlight w:val="white"/>
+        </w:rPr>
+        <w:t xml:space="preserve">     // variable instead of the method-level one.</w:t>
+      </w:r>
+    </w:p>
+    <w:p>
+      <w:pPr>
+        <w:pStyle w:val="CodeBlock"/>
+        <w:rPr>
+          <w:highlight w:val="white"/>
+        </w:rPr>
+      </w:pPr>
+      <w:r>
+        <w:rPr>
+          <w:highlight w:val="white"/>
+        </w:rPr>
+        <w:t xml:space="preserve">     myVariable = 5;</w:t>
+      </w:r>
+    </w:p>
+    <w:p>
+      <w:pPr>
+        <w:pStyle w:val="CodeBlock"/>
+      </w:pPr>
+      <w:r>
+        <w:rPr>
+          <w:highlight w:val="white"/>
+        </w:rPr>
+        <w:t>}</w:t>
+      </w:r>
+    </w:p>
+    <w:p>
+      <w:pPr>
+        <w:pStyle w:val="NoSpacing"/>
+      </w:pPr>
+    </w:p>
+    <w:p>
+      <w:r>
         <w:lastRenderedPageBreak/>
-        <w:t>might fall off a bike 1 in 1,000 times they get on it, but that is no reason to force them to use training wheels.</w:t>
-      </w:r>
-    </w:p>
-    <w:p>
-      <w:pPr>
-        <w:rPr>
-          <w:lang w:val="en-US"/>
-        </w:rPr>
-      </w:pPr>
-      <w:r>
-        <w:rPr>
-          <w:lang w:val="en-US"/>
-        </w:rPr>
-        <w:t xml:space="preserve">As soon as you start typing, Intellisence will list the content available in the scope of where you are typing, "this." is not necessary to expose class members, and unless you are completely clueless to what you are coding for you should be able to easily find the item you need. </w:t>
-      </w:r>
-    </w:p>
-    <w:p>
-      <w:pPr>
-        <w:rPr>
-          <w:lang w:val="en-US"/>
-        </w:rPr>
-      </w:pPr>
-      <w:r>
-        <w:rPr>
-          <w:lang w:val="en-US"/>
-        </w:rPr>
-        <w:t xml:space="preserve">Even if you are completely clueless, use "this." to hint what is available, but don't leave it in code. There are also a slew of add-ons like Resharper that help to bring clarity to the scope and expose the contents of objects more efficiently. It is better to learn how to use the tools provided to you then to develop a bad habit that is hated by a large number of your co-workers. </w:t>
-      </w:r>
-    </w:p>
-    <w:p>
-      <w:pPr>
-        <w:rPr>
-          <w:lang w:val="en-US"/>
-        </w:rPr>
-      </w:pPr>
-      <w:r>
-        <w:rPr>
-          <w:lang w:val="en-US"/>
-        </w:rPr>
-        <w:t>Also a</w:t>
-      </w:r>
-      <w:r>
-        <w:rPr>
-          <w:lang w:val="en-US"/>
-        </w:rPr>
-        <w:t xml:space="preserve">lmost every C# developer and all the </w:t>
-      </w:r>
-      <w:r>
-        <w:rPr>
-          <w:lang w:val="en-US"/>
-        </w:rPr>
-        <w:t xml:space="preserve">Visual Studio's templates </w:t>
-      </w:r>
-      <w:r>
-        <w:rPr>
-          <w:lang w:val="en-US"/>
-        </w:rPr>
-        <w:t>don’t prefix calls with “this.”</w:t>
-      </w:r>
-      <w:r>
-        <w:rPr>
-          <w:lang w:val="en-US"/>
-        </w:rPr>
-        <w:t xml:space="preserve">, so we disable this rule. Enabling the rule would require to change every file generated by Visual Studio which is a too high impact, with basically no benefits. </w:t>
+        <w:t>I've run into both of these cases/bugs on a number of occasions.</w:t>
+      </w:r>
+      <w:r>
+        <w:t xml:space="preserve"> To prevent these</w:t>
+      </w:r>
+      <w:r>
+        <w:t xml:space="preserve"> </w:t>
+      </w:r>
+      <w:r>
+        <w:t xml:space="preserve">potential naming collision, we have four </w:t>
+      </w:r>
+      <w:r>
+        <w:t>options:</w:t>
+      </w:r>
+    </w:p>
+    <w:p>
+      <w:r>
+        <w:t>1) Use a different name for private members. This is what I do. I precede the variable name with an underscore because it reminds me that this is local AND it should never be seen by users of my class anyway.</w:t>
+      </w:r>
+    </w:p>
+    <w:p>
+      <w:r>
+        <w:t xml:space="preserve">2) Use a different name for the argument. I hate this because the name you use will be visible to the user of your class through </w:t>
+      </w:r>
+      <w:proofErr w:type="spellStart"/>
+      <w:r>
+        <w:t>Intellisence</w:t>
+      </w:r>
+      <w:proofErr w:type="spellEnd"/>
+      <w:r>
+        <w:t xml:space="preserve">. </w:t>
+      </w:r>
+      <w:r>
+        <w:t>Some</w:t>
+      </w:r>
+      <w:r>
+        <w:t xml:space="preserve"> people do this and preface arguments with something like a lowercase "a" so the call ends up being something like:</w:t>
+      </w:r>
+    </w:p>
+    <w:p>
+      <w:pPr>
+        <w:pStyle w:val="CodeBlock"/>
+      </w:pPr>
+      <w:r>
+        <w:rPr>
+          <w:highlight w:val="white"/>
+        </w:rPr>
+        <w:t>public MyClass(int aMyValue)  // uggh!</w:t>
+      </w:r>
+    </w:p>
+    <w:p>
+      <w:pPr>
+        <w:pStyle w:val="NoSpacing"/>
+      </w:pPr>
+      <w:r>
+        <w:t xml:space="preserve"> </w:t>
+      </w:r>
+    </w:p>
+    <w:p>
+      <w:r>
+        <w:t xml:space="preserve">3) Call the argument something completely different. People will often try to </w:t>
+      </w:r>
+      <w:r>
+        <w:t>abbreviate</w:t>
+      </w:r>
+      <w:r>
+        <w:t xml:space="preserve"> the argument name or come up with some other hack to make them different. You end up spending way too much time trying to come up with unique names.</w:t>
+      </w:r>
+    </w:p>
+    <w:p>
+      <w:r>
+        <w:t xml:space="preserve"> 4) Call them the same thing and make sure that you ALWAYS use "this." for all local member variables. This just causes hard to find bugs</w:t>
+      </w:r>
+      <w:r>
+        <w:t xml:space="preserve">, see below (can you spot it? </w:t>
+      </w:r>
+      <w:proofErr w:type="spellStart"/>
+      <w:r>
+        <w:t>Resharper</w:t>
+      </w:r>
+      <w:proofErr w:type="spellEnd"/>
+      <w:r>
+        <w:t xml:space="preserve"> will </w:t>
+      </w:r>
+      <w:r>
+        <w:t>find it for you</w:t>
+      </w:r>
+      <w:r>
+        <w:t xml:space="preserve"> ;-)):</w:t>
+      </w:r>
+    </w:p>
+    <w:p>
+      <w:pPr>
+        <w:pStyle w:val="CodeBlock"/>
+        <w:rPr>
+          <w:highlight w:val="white"/>
+        </w:rPr>
+      </w:pPr>
+      <w:r>
+        <w:rPr>
+          <w:highlight w:val="white"/>
+        </w:rPr>
+        <w:t>class SomeClass</w:t>
+      </w:r>
+    </w:p>
+    <w:p>
+      <w:pPr>
+        <w:pStyle w:val="CodeBlock"/>
+        <w:rPr>
+          <w:highlight w:val="white"/>
+        </w:rPr>
+      </w:pPr>
+      <w:r>
+        <w:rPr>
+          <w:highlight w:val="white"/>
+        </w:rPr>
+        <w:t>{</w:t>
+      </w:r>
+    </w:p>
+    <w:p>
+      <w:pPr>
+        <w:pStyle w:val="CodeBlock"/>
+        <w:rPr>
+          <w:highlight w:val="white"/>
+        </w:rPr>
+      </w:pPr>
+      <w:r>
+        <w:rPr>
+          <w:highlight w:val="white"/>
+        </w:rPr>
+        <w:t xml:space="preserve">    public string subscriptionMessage;</w:t>
+      </w:r>
+    </w:p>
+    <w:p>
+      <w:pPr>
+        <w:pStyle w:val="CodeBlock"/>
+        <w:rPr>
+          <w:highlight w:val="white"/>
+        </w:rPr>
+      </w:pPr>
+      <w:r>
+        <w:rPr>
+          <w:highlight w:val="white"/>
+        </w:rPr>
+        <w:t xml:space="preserve">    public string unsubscriptionMessage;</w:t>
+      </w:r>
+    </w:p>
+    <w:p>
+      <w:pPr>
+        <w:pStyle w:val="CodeBlock"/>
+        <w:rPr>
+          <w:highlight w:val="white"/>
+        </w:rPr>
+      </w:pPr>
+      <w:r>
+        <w:rPr>
+          <w:highlight w:val="white"/>
+        </w:rPr>
+        <w:t xml:space="preserve">    public string errorMessage;</w:t>
+      </w:r>
+    </w:p>
+    <w:p>
+      <w:pPr>
+        <w:pStyle w:val="CodeBlock"/>
+        <w:rPr>
+          <w:highlight w:val="white"/>
+        </w:rPr>
+      </w:pPr>
+    </w:p>
+    <w:p>
+      <w:pPr>
+        <w:pStyle w:val="CodeBlock"/>
+        <w:rPr>
+          <w:highlight w:val="white"/>
+        </w:rPr>
+      </w:pPr>
+      <w:r>
+        <w:rPr>
+          <w:highlight w:val="white"/>
+        </w:rPr>
+        <w:t xml:space="preserve">    public SomeClass(string subscriptionMessage, string unsubscriptoinMessage, string errorMessage)</w:t>
+      </w:r>
+    </w:p>
+    <w:p>
+      <w:pPr>
+        <w:pStyle w:val="CodeBlock"/>
+        <w:rPr>
+          <w:highlight w:val="white"/>
+        </w:rPr>
+      </w:pPr>
+      <w:r>
+        <w:rPr>
+          <w:highlight w:val="white"/>
+        </w:rPr>
+        <w:t xml:space="preserve">    {</w:t>
+      </w:r>
+    </w:p>
+    <w:p>
+      <w:pPr>
+        <w:pStyle w:val="CodeBlock"/>
+        <w:rPr>
+          <w:highlight w:val="white"/>
+        </w:rPr>
+      </w:pPr>
+      <w:r>
+        <w:rPr>
+          <w:highlight w:val="white"/>
+        </w:rPr>
+        <w:t xml:space="preserve">        this.subscriptionMessage = subscriptionMessage;</w:t>
+      </w:r>
+    </w:p>
+    <w:p>
+      <w:pPr>
+        <w:pStyle w:val="CodeBlock"/>
+        <w:rPr>
+          <w:highlight w:val="white"/>
+        </w:rPr>
+      </w:pPr>
+      <w:r>
+        <w:rPr>
+          <w:highlight w:val="white"/>
+        </w:rPr>
+        <w:t xml:space="preserve">        this.unsubscriptionMessage = unsubscriptionMessage;</w:t>
+      </w:r>
+    </w:p>
+    <w:p>
+      <w:pPr>
+        <w:pStyle w:val="CodeBlock"/>
+        <w:rPr>
+          <w:highlight w:val="white"/>
+        </w:rPr>
+      </w:pPr>
+      <w:r>
+        <w:rPr>
+          <w:highlight w:val="white"/>
+        </w:rPr>
+        <w:t xml:space="preserve">        this.errorMessage = errorMessage;</w:t>
+      </w:r>
+    </w:p>
+    <w:p>
+      <w:pPr>
+        <w:pStyle w:val="CodeBlock"/>
+        <w:rPr>
+          <w:highlight w:val="white"/>
+        </w:rPr>
+      </w:pPr>
+      <w:r>
+        <w:rPr>
+          <w:highlight w:val="white"/>
+        </w:rPr>
+        <w:t xml:space="preserve">    }</w:t>
+      </w:r>
+    </w:p>
+    <w:p>
+      <w:pPr>
+        <w:pStyle w:val="CodeBlock"/>
+      </w:pPr>
+      <w:r>
+        <w:rPr>
+          <w:highlight w:val="white"/>
+        </w:rPr>
+        <w:t>}</w:t>
+      </w:r>
+    </w:p>
+    <w:p>
+      <w:pPr>
+        <w:pStyle w:val="NoSpacing"/>
+      </w:pPr>
+    </w:p>
+    <w:p>
+      <w:r>
+        <w:t>I personally prefer option 1. It is the easiest to follow and results in a better experience for those using my classes. They don't need to be bothered with the difference since I only use it on private members and all of my method signatures are easier to read. It is a simple ru</w:t>
+      </w:r>
+      <w:r>
+        <w:t>le that can always be followed.</w:t>
+      </w:r>
+    </w:p>
+    <w:p>
+      <w:r>
+        <w:t>A</w:t>
+      </w:r>
+      <w:r>
+        <w:t xml:space="preserve">lso a lot of </w:t>
+      </w:r>
+      <w:r>
+        <w:rPr>
+          <w:lang w:val="en-US"/>
+        </w:rPr>
+        <w:t xml:space="preserve">C #developers </w:t>
+      </w:r>
+      <w:r>
+        <w:rPr>
+          <w:lang w:val="en-US"/>
+        </w:rPr>
+        <w:t xml:space="preserve">use option 1, they </w:t>
+      </w:r>
+      <w:r>
+        <w:rPr>
+          <w:lang w:val="en-US"/>
+        </w:rPr>
+        <w:t>use</w:t>
+      </w:r>
+      <w:r>
+        <w:rPr>
+          <w:lang w:val="en-US"/>
+        </w:rPr>
+        <w:t xml:space="preserve"> </w:t>
+      </w:r>
+      <w:r>
+        <w:rPr>
+          <w:lang w:val="en-US"/>
+        </w:rPr>
+        <w:t>the underscore for fields</w:t>
+      </w:r>
+      <w:r>
+        <w:rPr>
+          <w:lang w:val="en-US"/>
+        </w:rPr>
+        <w:t>, so we disable this rule.</w:t>
+      </w:r>
+    </w:p>
+    <w:p>
+      <w:pPr>
+        <w:pStyle w:val="Heading1"/>
+      </w:pPr>
+      <w:r>
+        <w:t xml:space="preserve">StyleCop rules that are </w:t>
+      </w:r>
+      <w:r>
+        <w:t>Enabled:</w:t>
       </w:r>
     </w:p>
     <w:p>
       <w:pPr>
         <w:pStyle w:val="Heading2"/>
-        <w:rPr>
-          <w:lang w:val="en-US"/>
-        </w:rPr>
-      </w:pPr>
-      <w:r>
-        <w:rPr>
-          <w:lang w:val="en-US"/>
-        </w:rPr>
-        <w:t>SA1309 FieldNamesMustNotBeginWithUnderscore</w:t>
-      </w:r>
-    </w:p>
-    <w:p>
-      <w:r>
-        <w:t>This rule assumes that rule SA1101 &amp; SA1126 is enabled, and that you should use “this.” Instead of using underscores to mark fields</w:t>
-      </w:r>
-      <w:r>
-        <w:t>, but we disabled those rules (see comment elsewhere)</w:t>
-      </w:r>
-      <w:r>
-        <w:t>.</w:t>
-      </w:r>
-    </w:p>
-    <w:p>
-      <w:r>
-        <w:t xml:space="preserve">From </w:t>
-      </w:r>
-      <w:r>
-        <w:t xml:space="preserve">convenience </w:t>
-      </w:r>
-      <w:r>
-        <w:t xml:space="preserve">point of view, when </w:t>
-      </w:r>
-      <w:r>
-        <w:rPr>
-          <w:lang w:val="en-US"/>
-        </w:rPr>
-        <w:t xml:space="preserve">Intellisence </w:t>
-      </w:r>
-      <w:r>
-        <w:rPr>
-          <w:lang w:val="en-US"/>
-        </w:rPr>
-        <w:t xml:space="preserve">is used with </w:t>
-      </w:r>
-      <w:r>
-        <w:t xml:space="preserve">“this.” It will give you all the </w:t>
-      </w:r>
-      <w:r>
-        <w:t>members</w:t>
-      </w:r>
-      <w:r>
-        <w:t xml:space="preserve"> of a class, when used </w:t>
-      </w:r>
-      <w:r>
-        <w:t>with an</w:t>
-      </w:r>
-      <w:r>
-        <w:t xml:space="preserve"> underscore it will give you only the fields</w:t>
-      </w:r>
-      <w:r>
-        <w:t>, which is what you usually want</w:t>
-      </w:r>
-      <w:r>
-        <w:t>.</w:t>
-      </w:r>
-    </w:p>
-    <w:p>
-      <w:r>
-        <w:t>When we looking at potential bugs, es</w:t>
-      </w:r>
-      <w:r>
-        <w:t>pecially</w:t>
-      </w:r>
-      <w:r>
-        <w:t xml:space="preserve"> when we don’t use “this.”, we got a couple of </w:t>
-      </w:r>
-      <w:r>
-        <w:t>potential naming collision</w:t>
-      </w:r>
-      <w:r>
-        <w:t>, see the example below:</w:t>
-      </w:r>
-    </w:p>
-    <w:p>
-      <w:pPr>
-        <w:pStyle w:val="CodeBlock"/>
-        <w:rPr>
-          <w:highlight w:val="white"/>
-        </w:rPr>
-      </w:pPr>
-      <w:r>
-        <w:rPr>
-          <w:highlight w:val="white"/>
-        </w:rPr>
-        <w:t>private int myVariable;</w:t>
-      </w:r>
-    </w:p>
-    <w:p>
-      <w:pPr>
-        <w:pStyle w:val="CodeBlock"/>
-        <w:rPr>
-          <w:highlight w:val="white"/>
-        </w:rPr>
-      </w:pPr>
-    </w:p>
-    <w:p>
-      <w:pPr>
-        <w:pStyle w:val="CodeBlock"/>
-        <w:rPr>
-          <w:highlight w:val="white"/>
-        </w:rPr>
-      </w:pPr>
-      <w:r>
-        <w:rPr>
-          <w:highlight w:val="white"/>
-        </w:rPr>
-        <w:t>public void doSomething(int myVariable)</w:t>
-      </w:r>
-    </w:p>
-    <w:p>
-      <w:pPr>
-        <w:pStyle w:val="CodeBlock"/>
-        <w:rPr>
-          <w:highlight w:val="white"/>
-        </w:rPr>
-      </w:pPr>
-      <w:r>
-        <w:rPr>
-          <w:highlight w:val="white"/>
-        </w:rPr>
-        <w:t>{</w:t>
-      </w:r>
-    </w:p>
-    <w:p>
-      <w:pPr>
-        <w:pStyle w:val="CodeBlock"/>
-        <w:rPr>
-          <w:highlight w:val="white"/>
-        </w:rPr>
-      </w:pPr>
-      <w:r>
-        <w:rPr>
-          <w:highlight w:val="white"/>
-        </w:rPr>
-        <w:t xml:space="preserve">    // This does not do what most people expect it to do. </w:t>
-      </w:r>
-    </w:p>
-    <w:p>
-      <w:pPr>
-        <w:pStyle w:val="CodeBlock"/>
-        <w:rPr>
-          <w:highlight w:val="white"/>
-        </w:rPr>
-      </w:pPr>
-      <w:r>
-        <w:rPr>
-          <w:highlight w:val="white"/>
-        </w:rPr>
-        <w:t xml:space="preserve">    // It does nothing and doesn't report any kind of error.</w:t>
-      </w:r>
-    </w:p>
-    <w:p>
-      <w:pPr>
-        <w:pStyle w:val="CodeBlock"/>
-        <w:rPr>
-          <w:highlight w:val="white"/>
-        </w:rPr>
-      </w:pPr>
-      <w:r>
-        <w:rPr>
-          <w:highlight w:val="white"/>
-        </w:rPr>
-        <w:t xml:space="preserve">    myVariable = myVariable;</w:t>
-      </w:r>
-    </w:p>
-    <w:p>
-      <w:pPr>
-        <w:pStyle w:val="CodeBlock"/>
-        <w:rPr>
-          <w:highlight w:val="white"/>
-        </w:rPr>
-      </w:pPr>
-      <w:r>
-        <w:rPr>
-          <w:highlight w:val="white"/>
-        </w:rPr>
-        <w:t>}</w:t>
-      </w:r>
-    </w:p>
-    <w:p>
-      <w:pPr>
-        <w:pStyle w:val="CodeBlock"/>
-        <w:rPr>
-          <w:highlight w:val="white"/>
-        </w:rPr>
-      </w:pPr>
-    </w:p>
-    <w:p>
-      <w:pPr>
-        <w:pStyle w:val="CodeBlock"/>
-        <w:rPr>
-          <w:highlight w:val="white"/>
-        </w:rPr>
-      </w:pPr>
-      <w:r>
-        <w:rPr>
-          <w:highlight w:val="white"/>
-        </w:rPr>
-        <w:t>public void doSomethingElse()</w:t>
-      </w:r>
-    </w:p>
-    <w:p>
-      <w:pPr>
-        <w:pStyle w:val="CodeBlock"/>
-        <w:rPr>
-          <w:highlight w:val="white"/>
-        </w:rPr>
-      </w:pPr>
-      <w:r>
-        <w:rPr>
-          <w:highlight w:val="white"/>
-        </w:rPr>
-        <w:t>{</w:t>
-      </w:r>
-    </w:p>
-    <w:p>
-      <w:pPr>
-        <w:pStyle w:val="CodeBlock"/>
-        <w:rPr>
-          <w:highlight w:val="white"/>
-        </w:rPr>
-      </w:pPr>
-      <w:r>
-        <w:rPr>
-          <w:highlight w:val="white"/>
-        </w:rPr>
-        <w:t xml:space="preserve">     // This one hides the class level variable. If this is a </w:t>
-      </w:r>
-    </w:p>
-    <w:p>
-      <w:pPr>
-        <w:pStyle w:val="CodeBlock"/>
-        <w:rPr>
-          <w:highlight w:val="white"/>
-        </w:rPr>
-      </w:pPr>
-      <w:r>
-        <w:rPr>
-          <w:highlight w:val="white"/>
-        </w:rPr>
-        <w:t xml:space="preserve">     // big method someone else might not notice this.</w:t>
-      </w:r>
-    </w:p>
-    <w:p>
-      <w:pPr>
-        <w:pStyle w:val="CodeBlock"/>
-        <w:rPr>
-          <w:highlight w:val="white"/>
-        </w:rPr>
-      </w:pPr>
-      <w:r>
-        <w:rPr>
-          <w:highlight w:val="white"/>
-        </w:rPr>
-        <w:t xml:space="preserve">     int myVariable;</w:t>
-      </w:r>
-    </w:p>
-    <w:p>
-      <w:pPr>
-        <w:pStyle w:val="CodeBlock"/>
-        <w:rPr>
-          <w:highlight w:val="white"/>
-        </w:rPr>
-      </w:pPr>
-    </w:p>
-    <w:p>
-      <w:pPr>
-        <w:pStyle w:val="CodeBlock"/>
-        <w:rPr>
-          <w:highlight w:val="white"/>
-        </w:rPr>
-      </w:pPr>
-      <w:r>
-        <w:rPr>
-          <w:highlight w:val="white"/>
-        </w:rPr>
-        <w:t xml:space="preserve">     // This may not do what you were hoping it would do.</w:t>
-      </w:r>
-    </w:p>
-    <w:p>
-      <w:pPr>
-        <w:pStyle w:val="CodeBlock"/>
-        <w:rPr>
-          <w:highlight w:val="white"/>
-        </w:rPr>
-      </w:pPr>
-      <w:r>
-        <w:rPr>
-          <w:highlight w:val="white"/>
-        </w:rPr>
-        <w:t xml:space="preserve">     // Especially if you were trying to set the class-level</w:t>
-      </w:r>
-    </w:p>
-    <w:p>
-      <w:pPr>
-        <w:pStyle w:val="CodeBlock"/>
-        <w:rPr>
-          <w:highlight w:val="white"/>
-        </w:rPr>
-      </w:pPr>
-      <w:r>
-        <w:rPr>
-          <w:highlight w:val="white"/>
-        </w:rPr>
-        <w:t xml:space="preserve">     // variable instead of the method-level one.</w:t>
-      </w:r>
-    </w:p>
-    <w:p>
-      <w:pPr>
-        <w:pStyle w:val="CodeBlock"/>
-        <w:rPr>
-          <w:highlight w:val="white"/>
-        </w:rPr>
-      </w:pPr>
-      <w:r>
-        <w:rPr>
-          <w:highlight w:val="white"/>
-        </w:rPr>
-        <w:t xml:space="preserve">     myVariable = 5;</w:t>
-      </w:r>
-    </w:p>
-    <w:p>
-      <w:pPr>
-        <w:pStyle w:val="CodeBlock"/>
-      </w:pPr>
-      <w:r>
-        <w:rPr>
-          <w:highlight w:val="white"/>
-        </w:rPr>
-        <w:t>}</w:t>
-      </w:r>
-    </w:p>
-    <w:p>
-      <w:pPr>
-        <w:pStyle w:val="NoSpacing"/>
-      </w:pPr>
-    </w:p>
-    <w:p>
-      <w:r>
-        <w:t>I've run into both of these cases/bugs on a number of occasions.</w:t>
-      </w:r>
-      <w:r>
-        <w:t xml:space="preserve"> To prevent these</w:t>
-      </w:r>
-      <w:r>
-        <w:t xml:space="preserve"> </w:t>
-      </w:r>
-      <w:r>
-        <w:t xml:space="preserve">potential naming collision, we have four </w:t>
-      </w:r>
-      <w:r>
-        <w:t>options:</w:t>
-      </w:r>
-    </w:p>
-    <w:p>
-      <w:r>
-        <w:lastRenderedPageBreak/>
-        <w:t>1) Use a different name for private members. This is what I do. I precede the variable name with an underscore because it reminds me that this is local AND it should never be seen by users of my class anyway.</w:t>
-      </w:r>
-    </w:p>
-    <w:p>
-      <w:r>
-        <w:t xml:space="preserve">2) Use a different name for the argument. I hate this because the name you use will be visible to the user of your class through </w:t>
-      </w:r>
-      <w:r>
-        <w:t>Intellisence</w:t>
-      </w:r>
-      <w:r>
-        <w:t xml:space="preserve">. </w:t>
-      </w:r>
-      <w:r>
-        <w:t>Some</w:t>
-      </w:r>
-      <w:r>
-        <w:t xml:space="preserve"> people do this and preface arguments with something like a lowercase "a" so the call ends up being something like:</w:t>
-      </w:r>
-    </w:p>
-    <w:p>
-      <w:pPr>
-        <w:pStyle w:val="CodeBlock"/>
-      </w:pPr>
-      <w:r>
-        <w:rPr>
-          <w:highlight w:val="white"/>
-        </w:rPr>
-        <w:t>public MyClass(int aMyValue)  // uggh!</w:t>
-      </w:r>
-    </w:p>
-    <w:p>
-      <w:pPr>
-        <w:pStyle w:val="NoSpacing"/>
-      </w:pPr>
-      <w:r>
-        <w:t xml:space="preserve"> </w:t>
-      </w:r>
-    </w:p>
-    <w:p>
-      <w:r>
-        <w:t xml:space="preserve">3) Call the argument something completely different. People will often try to </w:t>
-      </w:r>
-      <w:r>
-        <w:t>abbreviate</w:t>
-      </w:r>
-      <w:r>
-        <w:t xml:space="preserve"> the argument name or come up with some other hack to make them different. You end up spending way too much time trying to come up with unique names.</w:t>
-      </w:r>
-    </w:p>
-    <w:p>
-      <w:r>
-        <w:t xml:space="preserve"> 4) Call them the same thing and make sure that you ALWAYS use "this." for all local member variables. This just causes hard to find bugs</w:t>
-      </w:r>
-      <w:r>
-        <w:t xml:space="preserve">, see below (can you spot it? Resharper will </w:t>
-      </w:r>
-      <w:r>
-        <w:t>find it for you</w:t>
-      </w:r>
-      <w:r>
-        <w:t xml:space="preserve"> ;-)):</w:t>
-      </w:r>
-    </w:p>
-    <w:p>
-      <w:pPr>
-        <w:pStyle w:val="CodeBlock"/>
-        <w:rPr>
-          <w:highlight w:val="white"/>
-        </w:rPr>
-      </w:pPr>
-      <w:r>
-        <w:rPr>
-          <w:highlight w:val="white"/>
-        </w:rPr>
-        <w:t>class SomeClass</w:t>
-      </w:r>
-    </w:p>
-    <w:p>
-      <w:pPr>
-        <w:pStyle w:val="CodeBlock"/>
-        <w:rPr>
-          <w:highlight w:val="white"/>
-        </w:rPr>
-      </w:pPr>
-      <w:r>
-        <w:rPr>
-          <w:highlight w:val="white"/>
-        </w:rPr>
-        <w:t>{</w:t>
-      </w:r>
-    </w:p>
-    <w:p>
-      <w:pPr>
-        <w:pStyle w:val="CodeBlock"/>
-        <w:rPr>
-          <w:highlight w:val="white"/>
-        </w:rPr>
-      </w:pPr>
-      <w:r>
-        <w:rPr>
-          <w:highlight w:val="white"/>
-        </w:rPr>
-        <w:t xml:space="preserve">    public string subscriptionMessage;</w:t>
-      </w:r>
-    </w:p>
-    <w:p>
-      <w:pPr>
-        <w:pStyle w:val="CodeBlock"/>
-        <w:rPr>
-          <w:highlight w:val="white"/>
-        </w:rPr>
-      </w:pPr>
-      <w:r>
-        <w:rPr>
-          <w:highlight w:val="white"/>
-        </w:rPr>
-        <w:t xml:space="preserve">    public string unsubscriptionMessage;</w:t>
-      </w:r>
-    </w:p>
-    <w:p>
-      <w:pPr>
-        <w:pStyle w:val="CodeBlock"/>
-        <w:rPr>
-          <w:highlight w:val="white"/>
-        </w:rPr>
-      </w:pPr>
-      <w:r>
-        <w:rPr>
-          <w:highlight w:val="white"/>
-        </w:rPr>
-        <w:t xml:space="preserve">    public string errorMessage;</w:t>
-      </w:r>
-    </w:p>
-    <w:p>
-      <w:pPr>
-        <w:pStyle w:val="CodeBlock"/>
-        <w:rPr>
-          <w:highlight w:val="white"/>
-        </w:rPr>
-      </w:pPr>
-    </w:p>
-    <w:p>
-      <w:pPr>
-        <w:pStyle w:val="CodeBlock"/>
-        <w:rPr>
-          <w:highlight w:val="white"/>
-        </w:rPr>
-      </w:pPr>
-      <w:r>
-        <w:rPr>
-          <w:highlight w:val="white"/>
-        </w:rPr>
-        <w:t xml:space="preserve">    public SomeClass(string subscriptionMessage, string unsubscriptoinMessage, string errorMessage)</w:t>
-      </w:r>
-    </w:p>
-    <w:p>
-      <w:pPr>
-        <w:pStyle w:val="CodeBlock"/>
-        <w:rPr>
-          <w:highlight w:val="white"/>
-        </w:rPr>
-      </w:pPr>
-      <w:r>
-        <w:rPr>
-          <w:highlight w:val="white"/>
-        </w:rPr>
-        <w:t xml:space="preserve">    {</w:t>
-      </w:r>
-    </w:p>
-    <w:p>
-      <w:pPr>
-        <w:pStyle w:val="CodeBlock"/>
-        <w:rPr>
-          <w:highlight w:val="white"/>
-        </w:rPr>
-      </w:pPr>
-      <w:r>
-        <w:rPr>
-          <w:highlight w:val="white"/>
-        </w:rPr>
-        <w:t xml:space="preserve">        this.subscriptionMessage = subscriptionMessage;</w:t>
-      </w:r>
-    </w:p>
-    <w:p>
-      <w:pPr>
-        <w:pStyle w:val="CodeBlock"/>
-        <w:rPr>
-          <w:highlight w:val="white"/>
-        </w:rPr>
-      </w:pPr>
-      <w:r>
-        <w:rPr>
-          <w:highlight w:val="white"/>
-        </w:rPr>
-        <w:t xml:space="preserve">        this.unsubscriptionMessage = unsubscriptionMessage;</w:t>
-      </w:r>
-    </w:p>
-    <w:p>
-      <w:pPr>
-        <w:pStyle w:val="CodeBlock"/>
-        <w:rPr>
-          <w:highlight w:val="white"/>
-        </w:rPr>
-      </w:pPr>
-      <w:r>
-        <w:rPr>
-          <w:highlight w:val="white"/>
-        </w:rPr>
-        <w:t xml:space="preserve">        this.errorMessage = errorMessage;</w:t>
-      </w:r>
-    </w:p>
-    <w:p>
-      <w:pPr>
-        <w:pStyle w:val="CodeBlock"/>
-        <w:rPr>
-          <w:highlight w:val="white"/>
-        </w:rPr>
-      </w:pPr>
-      <w:r>
-        <w:rPr>
-          <w:highlight w:val="white"/>
-        </w:rPr>
-        <w:t xml:space="preserve">    }</w:t>
-      </w:r>
-    </w:p>
-    <w:p>
-      <w:pPr>
-        <w:pStyle w:val="CodeBlock"/>
-      </w:pPr>
-      <w:r>
-        <w:rPr>
-          <w:highlight w:val="white"/>
-        </w:rPr>
-        <w:t>}</w:t>
-      </w:r>
-    </w:p>
-    <w:p>
-      <w:pPr>
-        <w:pStyle w:val="NoSpacing"/>
-      </w:pPr>
-    </w:p>
-    <w:p>
-      <w:r>
-        <w:t>I personally prefer option 1. It is the easiest to follow and results in a better experience for those using my classes. They don't need to be bothered with the difference since I only use it on private members and all of my method signatures are easier to read. It is a simple ru</w:t>
-      </w:r>
-      <w:r>
-        <w:t>le that can always be followed.</w:t>
-      </w:r>
-    </w:p>
-    <w:p>
-      <w:r>
-        <w:t>A</w:t>
-      </w:r>
-      <w:r>
-        <w:t xml:space="preserve">lso a lot of </w:t>
-      </w:r>
-      <w:r>
-        <w:rPr>
-          <w:lang w:val="en-US"/>
-        </w:rPr>
-        <w:t xml:space="preserve">C #developers </w:t>
-      </w:r>
-      <w:r>
-        <w:rPr>
-          <w:lang w:val="en-US"/>
-        </w:rPr>
-        <w:t xml:space="preserve">use option 1, they </w:t>
-      </w:r>
-      <w:r>
-        <w:rPr>
-          <w:lang w:val="en-US"/>
-        </w:rPr>
-        <w:t>use</w:t>
-      </w:r>
-      <w:r>
-        <w:rPr>
-          <w:lang w:val="en-US"/>
-        </w:rPr>
-        <w:t xml:space="preserve"> </w:t>
-      </w:r>
-      <w:r>
-        <w:rPr>
-          <w:lang w:val="en-US"/>
-        </w:rPr>
-        <w:t>the underscore for fields</w:t>
-      </w:r>
-      <w:r>
-        <w:rPr>
-          <w:lang w:val="en-US"/>
-        </w:rPr>
-        <w:t>, so we disable this rule.</w:t>
-      </w:r>
-    </w:p>
-    <w:p>
-      <w:pPr>
-        <w:pStyle w:val="Heading1"/>
-      </w:pPr>
-      <w:r>
-        <w:t xml:space="preserve">StyleCop rules that are </w:t>
-      </w:r>
-      <w:r>
-        <w:t>Enabled:</w:t>
-      </w:r>
-    </w:p>
-    <w:p>
-      <w:pPr>
-        <w:pStyle w:val="Heading2"/>
-      </w:pPr>
-      <w:r>
-        <w:t>SA1124 DoNotUseRegions</w:t>
-      </w:r>
+      </w:pPr>
+      <w:r>
+        <w:t xml:space="preserve">SA1124 </w:t>
+      </w:r>
+      <w:proofErr w:type="spellStart"/>
+      <w:r>
+        <w:t>DoNotUseRegions</w:t>
+      </w:r>
+      <w:proofErr w:type="spellEnd"/>
     </w:p>
     <w:p>
       <w:r>
@@ -2011,8 +2168,13 @@
         <w:t>developers</w:t>
       </w:r>
       <w:r>
-        <w:t xml:space="preserve"> use regions to group fields, properties, methods, etc</w:t>
-      </w:r>
+        <w:t xml:space="preserve"> use regions to group fields, properties, methods, </w:t>
+      </w:r>
+      <w:proofErr w:type="spellStart"/>
+      <w:r>
+        <w:t>etc</w:t>
+      </w:r>
+      <w:proofErr w:type="spellEnd"/>
       <w:r>
         <w:t>, even if there is only one method in it</w:t>
       </w:r>
@@ -2020,7 +2182,11 @@
         <w:t xml:space="preserve">. </w:t>
       </w:r>
       <w:r>
-        <w:t xml:space="preserve">Developers usually have large monitors, so by collapsing all (see short codes below), you should normally have the full class completely on your screen. If it doesn’t fit, it’s a </w:t>
+        <w:t xml:space="preserve">Developers usually have large monitors, so by collapsing all (see short codes below), you should normally have the full class completely on your screen. If it doesn’t </w:t>
+      </w:r>
+      <w:r>
+        <w:lastRenderedPageBreak/>
+        <w:t xml:space="preserve">fit, it’s a </w:t>
       </w:r>
       <w:r>
         <w:t>smell that</w:t>
@@ -2032,7 +2198,15 @@
         <w:t>too</w:t>
       </w:r>
       <w:r>
-        <w:t xml:space="preserve"> much. Also the File Structure window of Resharper (Ctrl + Alt + F) can help in navigating.</w:t>
+        <w:t xml:space="preserve"> much. Also the File Structure window of </w:t>
+      </w:r>
+      <w:proofErr w:type="spellStart"/>
+      <w:r>
+        <w:t>Resharper</w:t>
+      </w:r>
+      <w:proofErr w:type="spellEnd"/>
+      <w:r>
+        <w:t xml:space="preserve"> (Ctrl + Alt + F) can help in navigating.</w:t>
       </w:r>
     </w:p>
     <w:p>
@@ -2056,7 +2230,6 @@
           <w:shd w:val="clear" w:color="auto" w:fill="F7F7F7"/>
           <w:lang w:val="en-US"/>
         </w:rPr>
-        <w:lastRenderedPageBreak/>
         <w:t>CTRL</w:t>
       </w:r>
       <w:r>
@@ -4027,7 +4200,7 @@
 </file>
 
 <file path=customXml/itemProps1.xml><?xml version="1.0" encoding="utf-8"?>
-<ds:datastoreItem xmlns:ds="http://schemas.openxmlformats.org/officeDocument/2006/customXml" ds:itemID="{B6C363F6-2872-4279-B00D-002DFF29D73D}">
+<ds:datastoreItem xmlns:ds="http://schemas.openxmlformats.org/officeDocument/2006/customXml" ds:itemID="{C262439A-976D-4057-991D-9DC37657EB2B}">
   <ds:schemaRefs>
     <ds:schemaRef ds:uri="http://schemas.openxmlformats.org/officeDocument/2006/bibliography"/>
   </ds:schemaRefs>

</xml_diff>